<commit_message>
Labb 3 dot 3 is done
</commit_message>
<xml_diff>
--- a/labb3/Rapport_labb3_fredrik-wallstrom.docx
+++ b/labb3/Rapport_labb3_fredrik-wallstrom.docx
@@ -1,12 +1,13 @@
 
 <file path=word/document.xml><?xml version="1.0" encoding="utf-8"?>
-<w:document xmlns:wpc="http://schemas.microsoft.com/office/word/2010/wordprocessingCanvas" xmlns:cx="http://schemas.microsoft.com/office/drawing/2014/chartex" xmlns:cx1="http://schemas.microsoft.com/office/drawing/2015/9/8/chartex" xmlns:cx2="http://schemas.microsoft.com/office/drawing/2015/10/21/chartex" xmlns:cx3="http://schemas.microsoft.com/office/drawing/2016/5/9/chartex" xmlns:cx4="http://schemas.microsoft.com/office/drawing/2016/5/10/chartex" xmlns:cx5="http://schemas.microsoft.com/office/drawing/2016/5/11/chartex" xmlns:cx6="http://schemas.microsoft.com/office/drawing/2016/5/12/chartex" xmlns:cx7="http://schemas.microsoft.com/office/drawing/2016/5/13/chartex" xmlns:cx8="http://schemas.microsoft.com/office/drawing/2016/5/14/chartex" xmlns:mc="http://schemas.openxmlformats.org/markup-compatibility/2006" xmlns:aink="http://schemas.microsoft.com/office/drawing/2016/ink" xmlns:am3d="http://schemas.microsoft.com/office/drawing/2017/model3d" xmlns:o="urn:schemas-microsoft-com:office:office" xmlns:r="http://schemas.openxmlformats.org/officeDocument/2006/relationships" xmlns:m="http://schemas.openxmlformats.org/officeDocument/2006/math" xmlns:v="urn:schemas-microsoft-com:vml" xmlns:wp14="http://schemas.microsoft.com/office/word/2010/wordprocessingDrawing" xmlns:wp="http://schemas.openxmlformats.org/drawingml/2006/wordprocessingDrawing" xmlns:w10="urn:schemas-microsoft-com:office:word" xmlns:w="http://schemas.openxmlformats.org/wordprocessingml/2006/main" xmlns:w14="http://schemas.microsoft.com/office/word/2010/wordml" xmlns:w15="http://schemas.microsoft.com/office/word/2012/wordml" xmlns:w16cid="http://schemas.microsoft.com/office/word/2016/wordml/cid" xmlns:w16se="http://schemas.microsoft.com/office/word/2015/wordml/symex" xmlns:wpg="http://schemas.microsoft.com/office/word/2010/wordprocessingGroup" xmlns:wpi="http://schemas.microsoft.com/office/word/2010/wordprocessingInk" xmlns:wne="http://schemas.microsoft.com/office/word/2006/wordml" xmlns:wps="http://schemas.microsoft.com/office/word/2010/wordprocessingShape" mc:Ignorable="w14 w15 w16se w16cid wp14">
+<w:document xmlns:o="urn:schemas-microsoft-com:office:office" xmlns:r="http://schemas.openxmlformats.org/officeDocument/2006/relationships" xmlns:v="urn:schemas-microsoft-com:vml" xmlns:w="http://schemas.openxmlformats.org/wordprocessingml/2006/main" xmlns:w10="urn:schemas-microsoft-com:office:word" xmlns:wp="http://schemas.openxmlformats.org/drawingml/2006/wordprocessingDrawing" xmlns:wps="http://schemas.microsoft.com/office/word/2010/wordprocessingShape" xmlns:wpg="http://schemas.microsoft.com/office/word/2010/wordprocessingGroup" xmlns:mc="http://schemas.openxmlformats.org/markup-compatibility/2006" xmlns:wp14="http://schemas.microsoft.com/office/word/2010/wordprocessingDrawing" xmlns:w14="http://schemas.microsoft.com/office/word/2010/wordml" mc:Ignorable="w14 wp14">
   <w:body>
     <w:p>
       <w:pPr>
-        <w:pStyle w:val="Ingetavstnd"/>
+        <w:pStyle w:val="NoSpacing"/>
         <w:jc w:val="center"/>
         <w:rPr>
+          <w:b/>
           <w:b/>
           <w:sz w:val="32"/>
           <w:szCs w:val="32"/>
@@ -25,69 +26,69 @@
     </w:p>
     <w:p>
       <w:pPr>
-        <w:pStyle w:val="Ingetavstnd"/>
+        <w:pStyle w:val="NoSpacing"/>
         <w:jc w:val="center"/>
         <w:rPr>
+          <w:b/>
           <w:b/>
           <w:sz w:val="32"/>
           <w:szCs w:val="32"/>
           <w:u w:val="single"/>
         </w:rPr>
       </w:pPr>
-    </w:p>
-    <w:p>
-      <w:pPr>
-        <w:pStyle w:val="Ingetavstnd"/>
+      <w:r>
         <w:rPr>
           <w:b/>
-          <w:sz w:val="24"/>
-          <w:szCs w:val="24"/>
+          <w:sz w:val="32"/>
+          <w:szCs w:val="32"/>
           <w:u w:val="single"/>
-          <w:lang w:val="sv-SE"/>
-        </w:rPr>
-      </w:pPr>
-      <w:r>
+        </w:rPr>
+      </w:r>
+    </w:p>
+    <w:p>
+      <w:pPr>
+        <w:pStyle w:val="NoSpacing"/>
         <w:rPr>
           <w:b/>
+          <w:b/>
           <w:sz w:val="24"/>
           <w:szCs w:val="24"/>
           <w:u w:val="single"/>
           <w:lang w:val="sv-SE"/>
         </w:rPr>
+      </w:pPr>
+      <w:r>
+        <w:rPr>
+          <w:b/>
+          <w:sz w:val="24"/>
+          <w:szCs w:val="24"/>
+          <w:u w:val="single"/>
+          <w:lang w:val="sv-SE"/>
+        </w:rPr>
         <w:t>Labb 3.1</w:t>
       </w:r>
     </w:p>
     <w:p>
       <w:pPr>
-        <w:pStyle w:val="Ingetavstnd"/>
-        <w:rPr>
-          <w:sz w:val="24"/>
-          <w:szCs w:val="24"/>
-          <w:lang w:val="sv-SE"/>
-        </w:rPr>
-      </w:pPr>
-      <w:proofErr w:type="spellStart"/>
-      <w:r>
-        <w:rPr>
-          <w:sz w:val="24"/>
-          <w:szCs w:val="24"/>
-          <w:lang w:val="sv-SE"/>
-        </w:rPr>
-        <w:t>ff</w:t>
-      </w:r>
-      <w:proofErr w:type="spellEnd"/>
-      <w:r>
-        <w:rPr>
-          <w:sz w:val="24"/>
-          <w:szCs w:val="24"/>
-          <w:lang w:val="sv-SE"/>
-        </w:rPr>
-        <w:t xml:space="preserve"> använder sig inte av alla helikoptrar.</w:t>
-      </w:r>
-    </w:p>
-    <w:p>
-      <w:pPr>
-        <w:pStyle w:val="Ingetavstnd"/>
+        <w:pStyle w:val="NoSpacing"/>
+        <w:rPr>
+          <w:sz w:val="24"/>
+          <w:szCs w:val="24"/>
+          <w:lang w:val="sv-SE"/>
+        </w:rPr>
+      </w:pPr>
+      <w:r>
+        <w:rPr>
+          <w:sz w:val="24"/>
+          <w:szCs w:val="24"/>
+          <w:lang w:val="sv-SE"/>
+        </w:rPr>
+        <w:t>ff använder sig inte av alla helikoptrar.</w:t>
+      </w:r>
+    </w:p>
+    <w:p>
+      <w:pPr>
+        <w:pStyle w:val="NoSpacing"/>
         <w:rPr>
           <w:sz w:val="24"/>
           <w:szCs w:val="24"/>
@@ -95,75 +96,54 @@
         </w:rPr>
       </w:pPr>
       <w:bookmarkStart w:id="0" w:name="_GoBack"/>
-      <w:bookmarkEnd w:id="0"/>
-    </w:p>
-    <w:p>
-      <w:pPr>
-        <w:pStyle w:val="Ingetavstnd"/>
-        <w:rPr>
-          <w:sz w:val="24"/>
-          <w:szCs w:val="24"/>
-          <w:lang w:val="sv-SE"/>
-        </w:rPr>
-      </w:pPr>
-      <w:proofErr w:type="spellStart"/>
-      <w:r>
-        <w:rPr>
-          <w:sz w:val="24"/>
-          <w:szCs w:val="24"/>
-          <w:lang w:val="sv-SE"/>
-        </w:rPr>
-        <w:t>ipp</w:t>
-      </w:r>
-      <w:proofErr w:type="spellEnd"/>
-      <w:r>
-        <w:rPr>
-          <w:sz w:val="24"/>
-          <w:szCs w:val="24"/>
-          <w:lang w:val="sv-SE"/>
-        </w:rPr>
-        <w:t xml:space="preserve"> använder s</w:t>
-      </w:r>
-      <w:r>
-        <w:rPr>
-          <w:sz w:val="24"/>
-          <w:szCs w:val="24"/>
-          <w:lang w:val="sv-SE"/>
-        </w:rPr>
-        <w:t xml:space="preserve">ig av alla helikoptrar, vad jag tolkar </w:t>
-      </w:r>
-      <w:proofErr w:type="spellStart"/>
-      <w:r>
-        <w:rPr>
-          <w:sz w:val="24"/>
-          <w:szCs w:val="24"/>
-          <w:lang w:val="sv-SE"/>
-        </w:rPr>
-        <w:t>ipp:s</w:t>
-      </w:r>
-      <w:proofErr w:type="spellEnd"/>
-      <w:r>
-        <w:rPr>
-          <w:sz w:val="24"/>
-          <w:szCs w:val="24"/>
-          <w:lang w:val="sv-SE"/>
-        </w:rPr>
-        <w:t xml:space="preserve"> utdata så körs även den helikoptrarna samtidigt, dvs, flera handlingar utförs parallellt.</w:t>
-      </w:r>
-    </w:p>
-    <w:p>
-      <w:pPr>
-        <w:pStyle w:val="Ingetavstnd"/>
-        <w:rPr>
-          <w:sz w:val="24"/>
-          <w:szCs w:val="24"/>
-          <w:lang w:val="sv-SE"/>
-        </w:rPr>
-      </w:pPr>
-    </w:p>
-    <w:p>
-      <w:pPr>
-        <w:pStyle w:val="Ingetavstnd"/>
+      <w:bookmarkStart w:id="1" w:name="_GoBack"/>
+      <w:bookmarkEnd w:id="1"/>
+      <w:r>
+        <w:rPr>
+          <w:sz w:val="24"/>
+          <w:szCs w:val="24"/>
+          <w:lang w:val="sv-SE"/>
+        </w:rPr>
+      </w:r>
+    </w:p>
+    <w:p>
+      <w:pPr>
+        <w:pStyle w:val="NoSpacing"/>
+        <w:rPr>
+          <w:sz w:val="24"/>
+          <w:szCs w:val="24"/>
+          <w:lang w:val="sv-SE"/>
+        </w:rPr>
+      </w:pPr>
+      <w:r>
+        <w:rPr>
+          <w:sz w:val="24"/>
+          <w:szCs w:val="24"/>
+          <w:lang w:val="sv-SE"/>
+        </w:rPr>
+        <w:t>ipp använder sig av alla helikoptrar, vad jag tolkar ipp:s utdata så körs även den helikoptrarna samtidigt, dvs, flera handlingar utförs parallellt.</w:t>
+      </w:r>
+    </w:p>
+    <w:p>
+      <w:pPr>
+        <w:pStyle w:val="NoSpacing"/>
+        <w:rPr>
+          <w:sz w:val="24"/>
+          <w:szCs w:val="24"/>
+          <w:lang w:val="sv-SE"/>
+        </w:rPr>
+      </w:pPr>
+      <w:r>
+        <w:rPr>
+          <w:sz w:val="24"/>
+          <w:szCs w:val="24"/>
+          <w:lang w:val="sv-SE"/>
+        </w:rPr>
+      </w:r>
+    </w:p>
+    <w:p>
+      <w:pPr>
+        <w:pStyle w:val="NoSpacing"/>
         <w:rPr>
           <w:sz w:val="24"/>
           <w:szCs w:val="24"/>
@@ -181,73 +161,59 @@
     </w:p>
     <w:p>
       <w:pPr>
-        <w:pStyle w:val="Ingetavstnd"/>
-        <w:rPr>
-          <w:sz w:val="24"/>
-          <w:szCs w:val="24"/>
-          <w:lang w:val="sv-SE"/>
-        </w:rPr>
-      </w:pPr>
-    </w:p>
-    <w:p>
-      <w:pPr>
-        <w:pStyle w:val="Ingetavstnd"/>
-        <w:rPr>
-          <w:sz w:val="24"/>
-          <w:szCs w:val="24"/>
-          <w:lang w:val="sv-SE"/>
-        </w:rPr>
-      </w:pPr>
-      <w:proofErr w:type="spellStart"/>
-      <w:r>
-        <w:rPr>
-          <w:sz w:val="24"/>
-          <w:szCs w:val="24"/>
-          <w:lang w:val="sv-SE"/>
-        </w:rPr>
-        <w:t>Madagascar</w:t>
-      </w:r>
-      <w:proofErr w:type="spellEnd"/>
-      <w:r>
-        <w:rPr>
-          <w:sz w:val="24"/>
-          <w:szCs w:val="24"/>
-          <w:lang w:val="sv-SE"/>
-        </w:rPr>
-        <w:t xml:space="preserve">-p använder sig av alla helikoptrar. Vad jag tolkar </w:t>
-      </w:r>
-      <w:proofErr w:type="spellStart"/>
-      <w:r>
-        <w:rPr>
-          <w:sz w:val="24"/>
-          <w:szCs w:val="24"/>
-          <w:lang w:val="sv-SE"/>
-        </w:rPr>
-        <w:t>utdatan</w:t>
-      </w:r>
-      <w:proofErr w:type="spellEnd"/>
-      <w:r>
-        <w:rPr>
-          <w:sz w:val="24"/>
-          <w:szCs w:val="24"/>
-          <w:lang w:val="sv-SE"/>
-        </w:rPr>
-        <w:t xml:space="preserve"> så körs inte handlingarna samtidigt, dvs de körs sekventiellt.</w:t>
-      </w:r>
-    </w:p>
-    <w:p>
-      <w:pPr>
-        <w:pStyle w:val="Ingetavstnd"/>
-        <w:rPr>
-          <w:sz w:val="24"/>
-          <w:szCs w:val="24"/>
-          <w:lang w:val="sv-SE"/>
-        </w:rPr>
-      </w:pPr>
-    </w:p>
-    <w:p>
-      <w:pPr>
-        <w:pStyle w:val="Ingetavstnd"/>
+        <w:pStyle w:val="NoSpacing"/>
+        <w:rPr>
+          <w:sz w:val="24"/>
+          <w:szCs w:val="24"/>
+          <w:lang w:val="sv-SE"/>
+        </w:rPr>
+      </w:pPr>
+      <w:r>
+        <w:rPr>
+          <w:sz w:val="24"/>
+          <w:szCs w:val="24"/>
+          <w:lang w:val="sv-SE"/>
+        </w:rPr>
+      </w:r>
+    </w:p>
+    <w:p>
+      <w:pPr>
+        <w:pStyle w:val="NoSpacing"/>
+        <w:rPr>
+          <w:sz w:val="24"/>
+          <w:szCs w:val="24"/>
+          <w:lang w:val="sv-SE"/>
+        </w:rPr>
+      </w:pPr>
+      <w:r>
+        <w:rPr>
+          <w:sz w:val="24"/>
+          <w:szCs w:val="24"/>
+          <w:lang w:val="sv-SE"/>
+        </w:rPr>
+        <w:t>Madagascar-p använder sig av alla helikoptrar. Vad jag tolkar utdatan så körs inte handlingarna samtidigt, dvs de körs sekventiellt.</w:t>
+      </w:r>
+    </w:p>
+    <w:p>
+      <w:pPr>
+        <w:pStyle w:val="NoSpacing"/>
+        <w:rPr>
+          <w:sz w:val="24"/>
+          <w:szCs w:val="24"/>
+          <w:lang w:val="sv-SE"/>
+        </w:rPr>
+      </w:pPr>
+      <w:r>
+        <w:rPr>
+          <w:sz w:val="24"/>
+          <w:szCs w:val="24"/>
+          <w:lang w:val="sv-SE"/>
+        </w:rPr>
+      </w:r>
+    </w:p>
+    <w:p>
+      <w:pPr>
+        <w:pStyle w:val="NoSpacing"/>
         <w:rPr>
           <w:sz w:val="24"/>
           <w:szCs w:val="24"/>
@@ -265,19 +231,27 @@
     </w:p>
     <w:p>
       <w:pPr>
-        <w:pStyle w:val="Ingetavstnd"/>
-        <w:rPr>
-          <w:sz w:val="24"/>
-          <w:szCs w:val="24"/>
-          <w:lang w:val="sv-SE"/>
-        </w:rPr>
-      </w:pPr>
-    </w:p>
-    <w:p>
-      <w:pPr>
-        <w:pStyle w:val="Ingetavstnd"/>
+        <w:pStyle w:val="NoSpacing"/>
+        <w:rPr>
+          <w:sz w:val="24"/>
+          <w:szCs w:val="24"/>
+          <w:lang w:val="sv-SE"/>
+        </w:rPr>
+      </w:pPr>
+      <w:r>
+        <w:rPr>
+          <w:sz w:val="24"/>
+          <w:szCs w:val="24"/>
+          <w:lang w:val="sv-SE"/>
+        </w:rPr>
+      </w:r>
+    </w:p>
+    <w:p>
+      <w:pPr>
+        <w:pStyle w:val="NoSpacing"/>
         <w:rPr>
           <w:b/>
+          <w:b/>
           <w:sz w:val="24"/>
           <w:szCs w:val="24"/>
           <w:u w:val="single"/>
@@ -297,82 +271,228 @@
     </w:p>
     <w:p>
       <w:pPr>
-        <w:pStyle w:val="Ingetavstnd"/>
-        <w:rPr>
-          <w:sz w:val="24"/>
-          <w:szCs w:val="24"/>
-          <w:lang w:val="sv-SE"/>
-        </w:rPr>
-      </w:pPr>
-    </w:p>
-    <w:p>
-      <w:pPr>
-        <w:pStyle w:val="Ingetavstnd"/>
-        <w:rPr>
-          <w:sz w:val="24"/>
-          <w:szCs w:val="24"/>
-          <w:lang w:val="sv-SE"/>
-        </w:rPr>
-      </w:pPr>
-    </w:p>
-    <w:p>
-      <w:pPr>
-        <w:pStyle w:val="Ingetavstnd"/>
-        <w:rPr>
-          <w:sz w:val="24"/>
-          <w:szCs w:val="24"/>
-          <w:lang w:val="sv-SE"/>
-        </w:rPr>
-      </w:pPr>
-    </w:p>
-    <w:p>
-      <w:pPr>
-        <w:pStyle w:val="Ingetavstnd"/>
-        <w:rPr>
-          <w:sz w:val="24"/>
-          <w:szCs w:val="24"/>
-          <w:lang w:val="sv-SE"/>
-        </w:rPr>
-      </w:pPr>
+        <w:pStyle w:val="NoSpacing"/>
+        <w:rPr/>
+      </w:pPr>
+      <w:r>
+        <w:rPr>
+          <w:sz w:val="24"/>
+          <w:szCs w:val="24"/>
+          <w:lang w:val="sv-SE"/>
+        </w:rPr>
+        <w:t>Helikoptrarna kan inte köra pick-up-crate parallellt eftersom de då kan plocka upp samma låda och köra med den till olika platser, vilket i praktiken inte är möjligt.</w:t>
+      </w:r>
+    </w:p>
+    <w:p>
+      <w:pPr>
+        <w:pStyle w:val="NoSpacing"/>
+        <w:rPr>
+          <w:sz w:val="24"/>
+          <w:szCs w:val="24"/>
+          <w:lang w:val="sv-SE"/>
+        </w:rPr>
+      </w:pPr>
+      <w:r>
+        <w:rPr>
+          <w:sz w:val="24"/>
+          <w:szCs w:val="24"/>
+          <w:lang w:val="sv-SE"/>
+        </w:rPr>
+      </w:r>
+    </w:p>
+    <w:p>
+      <w:pPr>
+        <w:pStyle w:val="NoSpacing"/>
+        <w:rPr>
+          <w:sz w:val="24"/>
+          <w:szCs w:val="24"/>
+          <w:lang w:val="sv-SE"/>
+        </w:rPr>
+      </w:pPr>
+      <w:r>
+        <w:rPr>
+          <w:sz w:val="24"/>
+          <w:szCs w:val="24"/>
+          <w:lang w:val="sv-SE"/>
+        </w:rPr>
+        <w:t>Helikoptrarna kan inte heller köra fly parallellt eftersom en och samma helikopter h1 kan flyga från depot till location1 och samtidigt flyga från depot till location2.</w:t>
+      </w:r>
+    </w:p>
+    <w:p>
+      <w:pPr>
+        <w:pStyle w:val="NoSpacing"/>
+        <w:rPr>
+          <w:sz w:val="24"/>
+          <w:szCs w:val="24"/>
+          <w:lang w:val="sv-SE"/>
+        </w:rPr>
+      </w:pPr>
+      <w:r>
+        <w:rPr>
+          <w:sz w:val="24"/>
+          <w:szCs w:val="24"/>
+          <w:lang w:val="sv-SE"/>
+        </w:rPr>
+      </w:r>
+    </w:p>
+    <w:p>
+      <w:pPr>
+        <w:pStyle w:val="NoSpacing"/>
+        <w:rPr/>
+      </w:pPr>
+      <w:r>
+        <w:rPr>
+          <w:b/>
+          <w:sz w:val="24"/>
+          <w:szCs w:val="24"/>
+          <w:u w:val="single"/>
+          <w:lang w:val="sv-SE"/>
+        </w:rPr>
+        <w:t>Labb 3.3</w:t>
+      </w:r>
+    </w:p>
+    <w:p>
+      <w:pPr>
+        <w:pStyle w:val="NoSpacing"/>
+        <w:rPr/>
+      </w:pPr>
+      <w:r>
+        <w:rPr>
+          <w:sz w:val="24"/>
+          <w:szCs w:val="24"/>
+          <w:lang w:val="sv-SE"/>
+        </w:rPr>
+        <w:t>För att lösa problemet så att inte rover kan sända data parallellt la jag till ett predikat som säger att rover är ”ledig” att transmitta eller inte. Predikatet heter (rover-free ?rover – rover).</w:t>
+      </w:r>
+    </w:p>
+    <w:p>
+      <w:pPr>
+        <w:pStyle w:val="NoSpacing"/>
+        <w:rPr/>
+      </w:pPr>
+      <w:r>
+        <w:rPr>
+          <w:sz w:val="24"/>
+          <w:szCs w:val="24"/>
+          <w:lang w:val="sv-SE"/>
+        </w:rPr>
+        <w:t>Nu måste rover vara free då vi ska sända data.</w:t>
+      </w:r>
+    </w:p>
+    <w:p>
+      <w:pPr>
+        <w:pStyle w:val="NoSpacing"/>
+        <w:rPr/>
+      </w:pPr>
+      <w:r>
+        <w:rPr>
+          <w:sz w:val="24"/>
+          <w:szCs w:val="24"/>
+          <w:lang w:val="sv-SE"/>
+        </w:rPr>
+        <w:t>Effekten av att sända data blir då att rover inte är free.</w:t>
+      </w:r>
+    </w:p>
+    <w:p>
+      <w:pPr>
+        <w:pStyle w:val="NoSpacing"/>
+        <w:rPr>
+          <w:sz w:val="24"/>
+          <w:szCs w:val="24"/>
+          <w:lang w:val="sv-SE"/>
+        </w:rPr>
+      </w:pPr>
+      <w:r>
+        <w:rPr>
+          <w:sz w:val="24"/>
+          <w:szCs w:val="24"/>
+          <w:lang w:val="sv-SE"/>
+        </w:rPr>
+      </w:r>
+    </w:p>
+    <w:p>
+      <w:pPr>
+        <w:pStyle w:val="NoSpacing"/>
+        <w:rPr>
+          <w:sz w:val="24"/>
+          <w:szCs w:val="24"/>
+          <w:lang w:val="sv-SE"/>
+        </w:rPr>
+      </w:pPr>
+      <w:r>
+        <w:rPr>
+          <w:sz w:val="24"/>
+          <w:szCs w:val="24"/>
+          <w:lang w:val="sv-SE"/>
+        </w:rPr>
+      </w:r>
+    </w:p>
+    <w:p>
+      <w:pPr>
+        <w:pStyle w:val="NoSpacing"/>
+        <w:rPr>
+          <w:sz w:val="24"/>
+          <w:szCs w:val="24"/>
+          <w:lang w:val="sv-SE"/>
+        </w:rPr>
+      </w:pPr>
+      <w:r>
+        <w:rPr>
+          <w:sz w:val="24"/>
+          <w:szCs w:val="24"/>
+          <w:lang w:val="sv-SE"/>
+        </w:rPr>
+      </w:r>
+    </w:p>
+    <w:p>
+      <w:pPr>
+        <w:pStyle w:val="NoSpacing"/>
+        <w:rPr/>
+      </w:pPr>
+      <w:r>
+        <w:rPr/>
+      </w:r>
     </w:p>
     <w:sectPr>
+      <w:type w:val="nextPage"/>
       <w:pgSz w:w="12240" w:h="15840"/>
-      <w:pgMar w:top="1417" w:right="1417" w:bottom="1417" w:left="1417" w:header="708" w:footer="708" w:gutter="0"/>
-      <w:cols w:space="708"/>
-      <w:docGrid w:linePitch="360"/>
+      <w:pgMar w:left="1417" w:right="1417" w:header="0" w:top="1417" w:footer="0" w:bottom="1417" w:gutter="0"/>
+      <w:pgNumType w:fmt="decimal"/>
+      <w:formProt w:val="false"/>
+      <w:textDirection w:val="lrTb"/>
+      <w:docGrid w:type="default" w:linePitch="360" w:charSpace="4294965247"/>
     </w:sectPr>
   </w:body>
 </w:document>
 </file>
 
 <file path=word/styles.xml><?xml version="1.0" encoding="utf-8"?>
-<w:styles xmlns:mc="http://schemas.openxmlformats.org/markup-compatibility/2006" xmlns:r="http://schemas.openxmlformats.org/officeDocument/2006/relationships" xmlns:w="http://schemas.openxmlformats.org/wordprocessingml/2006/main" xmlns:w14="http://schemas.microsoft.com/office/word/2010/wordml" xmlns:w15="http://schemas.microsoft.com/office/word/2012/wordml" xmlns:w16cid="http://schemas.microsoft.com/office/word/2016/wordml/cid" xmlns:w16se="http://schemas.microsoft.com/office/word/2015/wordml/symex" mc:Ignorable="w14 w15 w16se w16cid">
+<w:styles xmlns:w="http://schemas.openxmlformats.org/wordprocessingml/2006/main" xmlns:w14="http://schemas.microsoft.com/office/word/2010/wordml" xmlns:mc="http://schemas.openxmlformats.org/markup-compatibility/2006" mc:Ignorable="w14">
   <w:docDefaults>
     <w:rPrDefault>
       <w:rPr>
-        <w:rFonts w:asciiTheme="minorHAnsi" w:eastAsiaTheme="minorHAnsi" w:hAnsiTheme="minorHAnsi" w:cstheme="minorBidi"/>
-        <w:sz w:val="22"/>
+        <w:rFonts w:ascii="Calibri" w:hAnsi="Calibri" w:eastAsia="Calibri" w:cs="" w:asciiTheme="minorHAnsi" w:cstheme="minorBidi" w:eastAsiaTheme="minorHAnsi" w:hAnsiTheme="minorHAnsi"/>
         <w:szCs w:val="22"/>
         <w:lang w:val="en-US" w:eastAsia="en-US" w:bidi="ar-SA"/>
       </w:rPr>
     </w:rPrDefault>
     <w:pPrDefault>
       <w:pPr>
-        <w:spacing w:after="160" w:line="259" w:lineRule="auto"/>
+        <w:spacing w:lineRule="auto" w:line="259"/>
       </w:pPr>
     </w:pPrDefault>
   </w:docDefaults>
   <w:latentStyles w:defLockedState="0" w:defUIPriority="99" w:defSemiHidden="0" w:defUnhideWhenUsed="0" w:defQFormat="0" w:count="375">
     <w:lsdException w:name="Normal" w:uiPriority="0" w:qFormat="1"/>
     <w:lsdException w:name="heading 1" w:uiPriority="9" w:qFormat="1"/>
-    <w:lsdException w:name="heading 2" w:semiHidden="1" w:uiPriority="9" w:unhideWhenUsed="1" w:qFormat="1"/>
-    <w:lsdException w:name="heading 3" w:semiHidden="1" w:uiPriority="9" w:unhideWhenUsed="1" w:qFormat="1"/>
-    <w:lsdException w:name="heading 4" w:semiHidden="1" w:uiPriority="9" w:unhideWhenUsed="1" w:qFormat="1"/>
-    <w:lsdException w:name="heading 5" w:semiHidden="1" w:uiPriority="9" w:unhideWhenUsed="1" w:qFormat="1"/>
-    <w:lsdException w:name="heading 6" w:semiHidden="1" w:uiPriority="9" w:unhideWhenUsed="1" w:qFormat="1"/>
-    <w:lsdException w:name="heading 7" w:semiHidden="1" w:uiPriority="9" w:unhideWhenUsed="1" w:qFormat="1"/>
-    <w:lsdException w:name="heading 8" w:semiHidden="1" w:uiPriority="9" w:unhideWhenUsed="1" w:qFormat="1"/>
-    <w:lsdException w:name="heading 9" w:semiHidden="1" w:uiPriority="9" w:unhideWhenUsed="1" w:qFormat="1"/>
+    <w:lsdException w:name="heading 2" w:uiPriority="9" w:semiHidden="1" w:unhideWhenUsed="1" w:qFormat="1"/>
+    <w:lsdException w:name="heading 3" w:uiPriority="9" w:semiHidden="1" w:unhideWhenUsed="1" w:qFormat="1"/>
+    <w:lsdException w:name="heading 4" w:uiPriority="9" w:semiHidden="1" w:unhideWhenUsed="1" w:qFormat="1"/>
+    <w:lsdException w:name="heading 5" w:uiPriority="9" w:semiHidden="1" w:unhideWhenUsed="1" w:qFormat="1"/>
+    <w:lsdException w:name="heading 6" w:uiPriority="9" w:semiHidden="1" w:unhideWhenUsed="1" w:qFormat="1"/>
+    <w:lsdException w:name="heading 7" w:uiPriority="9" w:semiHidden="1" w:unhideWhenUsed="1" w:qFormat="1"/>
+    <w:lsdException w:name="heading 8" w:uiPriority="9" w:semiHidden="1" w:unhideWhenUsed="1" w:qFormat="1"/>
+    <w:lsdException w:name="heading 9" w:uiPriority="9" w:semiHidden="1" w:unhideWhenUsed="1" w:qFormat="1"/>
     <w:lsdException w:name="index 1" w:semiHidden="1" w:unhideWhenUsed="1"/>
     <w:lsdException w:name="index 2" w:semiHidden="1" w:unhideWhenUsed="1"/>
     <w:lsdException w:name="index 3" w:semiHidden="1" w:unhideWhenUsed="1"/>
@@ -382,22 +502,22 @@
     <w:lsdException w:name="index 7" w:semiHidden="1" w:unhideWhenUsed="1"/>
     <w:lsdException w:name="index 8" w:semiHidden="1" w:unhideWhenUsed="1"/>
     <w:lsdException w:name="index 9" w:semiHidden="1" w:unhideWhenUsed="1"/>
-    <w:lsdException w:name="toc 1" w:semiHidden="1" w:uiPriority="39" w:unhideWhenUsed="1"/>
-    <w:lsdException w:name="toc 2" w:semiHidden="1" w:uiPriority="39" w:unhideWhenUsed="1"/>
-    <w:lsdException w:name="toc 3" w:semiHidden="1" w:uiPriority="39" w:unhideWhenUsed="1"/>
-    <w:lsdException w:name="toc 4" w:semiHidden="1" w:uiPriority="39" w:unhideWhenUsed="1"/>
-    <w:lsdException w:name="toc 5" w:semiHidden="1" w:uiPriority="39" w:unhideWhenUsed="1"/>
-    <w:lsdException w:name="toc 6" w:semiHidden="1" w:uiPriority="39" w:unhideWhenUsed="1"/>
-    <w:lsdException w:name="toc 7" w:semiHidden="1" w:uiPriority="39" w:unhideWhenUsed="1"/>
-    <w:lsdException w:name="toc 8" w:semiHidden="1" w:uiPriority="39" w:unhideWhenUsed="1"/>
-    <w:lsdException w:name="toc 9" w:semiHidden="1" w:uiPriority="39" w:unhideWhenUsed="1"/>
+    <w:lsdException w:name="toc 1" w:uiPriority="39" w:semiHidden="1" w:unhideWhenUsed="1"/>
+    <w:lsdException w:name="toc 2" w:uiPriority="39" w:semiHidden="1" w:unhideWhenUsed="1"/>
+    <w:lsdException w:name="toc 3" w:uiPriority="39" w:semiHidden="1" w:unhideWhenUsed="1"/>
+    <w:lsdException w:name="toc 4" w:uiPriority="39" w:semiHidden="1" w:unhideWhenUsed="1"/>
+    <w:lsdException w:name="toc 5" w:uiPriority="39" w:semiHidden="1" w:unhideWhenUsed="1"/>
+    <w:lsdException w:name="toc 6" w:uiPriority="39" w:semiHidden="1" w:unhideWhenUsed="1"/>
+    <w:lsdException w:name="toc 7" w:uiPriority="39" w:semiHidden="1" w:unhideWhenUsed="1"/>
+    <w:lsdException w:name="toc 8" w:uiPriority="39" w:semiHidden="1" w:unhideWhenUsed="1"/>
+    <w:lsdException w:name="toc 9" w:uiPriority="39" w:semiHidden="1" w:unhideWhenUsed="1"/>
     <w:lsdException w:name="Normal Indent" w:semiHidden="1" w:unhideWhenUsed="1"/>
     <w:lsdException w:name="footnote text" w:semiHidden="1" w:unhideWhenUsed="1"/>
     <w:lsdException w:name="annotation text" w:semiHidden="1" w:unhideWhenUsed="1"/>
     <w:lsdException w:name="header" w:semiHidden="1" w:unhideWhenUsed="1"/>
     <w:lsdException w:name="footer" w:semiHidden="1" w:unhideWhenUsed="1"/>
     <w:lsdException w:name="index heading" w:semiHidden="1" w:unhideWhenUsed="1"/>
-    <w:lsdException w:name="caption" w:semiHidden="1" w:uiPriority="35" w:unhideWhenUsed="1" w:qFormat="1"/>
+    <w:lsdException w:name="caption" w:uiPriority="35" w:semiHidden="1" w:unhideWhenUsed="1" w:qFormat="1"/>
     <w:lsdException w:name="table of figures" w:semiHidden="1" w:unhideWhenUsed="1"/>
     <w:lsdException w:name="envelope address" w:semiHidden="1" w:unhideWhenUsed="1"/>
     <w:lsdException w:name="envelope return" w:semiHidden="1" w:unhideWhenUsed="1"/>
@@ -428,7 +548,7 @@
     <w:lsdException w:name="Title" w:uiPriority="10" w:qFormat="1"/>
     <w:lsdException w:name="Closing" w:semiHidden="1" w:unhideWhenUsed="1"/>
     <w:lsdException w:name="Signature" w:semiHidden="1" w:unhideWhenUsed="1"/>
-    <w:lsdException w:name="Default Paragraph Font" w:semiHidden="1" w:uiPriority="1" w:unhideWhenUsed="1"/>
+    <w:lsdException w:name="Default Paragraph Font" w:uiPriority="1" w:semiHidden="1" w:unhideWhenUsed="1"/>
     <w:lsdException w:name="Body Text" w:semiHidden="1" w:unhideWhenUsed="1"/>
     <w:lsdException w:name="Body Text Indent" w:semiHidden="1" w:unhideWhenUsed="1"/>
     <w:lsdException w:name="List Continue" w:semiHidden="1" w:unhideWhenUsed="1"/>
@@ -628,8 +748,8 @@
     <w:lsdException w:name="Subtle Reference" w:uiPriority="31" w:qFormat="1"/>
     <w:lsdException w:name="Intense Reference" w:uiPriority="32" w:qFormat="1"/>
     <w:lsdException w:name="Book Title" w:uiPriority="33" w:qFormat="1"/>
-    <w:lsdException w:name="Bibliography" w:semiHidden="1" w:uiPriority="37" w:unhideWhenUsed="1"/>
-    <w:lsdException w:name="TOC Heading" w:semiHidden="1" w:uiPriority="39" w:unhideWhenUsed="1" w:qFormat="1"/>
+    <w:lsdException w:name="Bibliography" w:uiPriority="37" w:semiHidden="1" w:unhideWhenUsed="1"/>
+    <w:lsdException w:name="TOC Heading" w:uiPriority="39" w:semiHidden="1" w:unhideWhenUsed="1" w:qFormat="1"/>
     <w:lsdException w:name="Plain Table 1" w:uiPriority="41"/>
     <w:lsdException w:name="Plain Table 2" w:uiPriority="42"/>
     <w:lsdException w:name="Plain Table 3" w:uiPriority="43"/>
@@ -739,13 +859,172 @@
     <w:lsdException w:name="Hashtag" w:semiHidden="1" w:unhideWhenUsed="1"/>
     <w:lsdException w:name="Unresolved Mention" w:semiHidden="1" w:unhideWhenUsed="1"/>
   </w:latentStyles>
-  <w:style w:type="paragraph" w:default="1" w:styleId="Normal">
+  <w:style w:type="paragraph" w:styleId="Normal" w:default="1">
     <w:name w:val="Normal"/>
     <w:qFormat/>
-  </w:style>
-  <w:style w:type="character" w:default="1" w:styleId="Standardstycketeckensnitt">
+    <w:pPr>
+      <w:widowControl/>
+      <w:suppressAutoHyphens w:val="true"/>
+      <w:bidi w:val="0"/>
+      <w:spacing w:lineRule="auto" w:line="259" w:before="0" w:after="160"/>
+      <w:jc w:val="left"/>
+    </w:pPr>
+    <w:rPr>
+      <w:rFonts w:ascii="Calibri" w:hAnsi="Calibri" w:eastAsia="Calibri" w:cs="" w:asciiTheme="minorHAnsi" w:cstheme="minorBidi" w:eastAsiaTheme="minorHAnsi" w:hAnsiTheme="minorHAnsi"/>
+      <w:color w:val="00000A"/>
+      <w:sz w:val="22"/>
+      <w:szCs w:val="22"/>
+      <w:lang w:val="en-US" w:eastAsia="en-US" w:bidi="ar-SA"/>
+    </w:rPr>
+  </w:style>
+  <w:style w:type="character" w:styleId="DefaultParagraphFont" w:default="1">
     <w:name w:val="Default Paragraph Font"/>
     <w:uiPriority w:val="1"/>
+    <w:semiHidden/>
+    <w:unhideWhenUsed/>
+    <w:qFormat/>
+    <w:rPr/>
+  </w:style>
+  <w:style w:type="paragraph" w:styleId="Heading">
+    <w:name w:val="Heading"/>
+    <w:basedOn w:val="Normal"/>
+    <w:next w:val="TextBody"/>
+    <w:qFormat/>
+    <w:pPr>
+      <w:keepNext/>
+      <w:spacing w:before="240" w:after="120"/>
+    </w:pPr>
+    <w:rPr>
+      <w:rFonts w:ascii="Liberation Sans" w:hAnsi="Liberation Sans" w:eastAsia="Droid Sans Fallback" w:cs="FreeSans"/>
+      <w:sz w:val="28"/>
+      <w:szCs w:val="28"/>
+    </w:rPr>
+  </w:style>
+  <w:style w:type="paragraph" w:styleId="TextBody">
+    <w:name w:val="Text Body"/>
+    <w:basedOn w:val="Normal"/>
+    <w:pPr>
+      <w:spacing w:lineRule="auto" w:line="288" w:before="0" w:after="140"/>
+    </w:pPr>
+    <w:rPr/>
+  </w:style>
+  <w:style w:type="paragraph" w:styleId="List">
+    <w:name w:val="List"/>
+    <w:basedOn w:val="TextBody"/>
+    <w:pPr/>
+    <w:rPr>
+      <w:rFonts w:cs="FreeSans"/>
+    </w:rPr>
+  </w:style>
+  <w:style w:type="paragraph" w:styleId="Caption">
+    <w:name w:val="Caption"/>
+    <w:basedOn w:val="Normal"/>
+    <w:qFormat/>
+    <w:pPr>
+      <w:suppressLineNumbers/>
+      <w:spacing w:before="120" w:after="120"/>
+    </w:pPr>
+    <w:rPr>
+      <w:rFonts w:cs="FreeSans"/>
+      <w:i/>
+      <w:iCs/>
+      <w:sz w:val="24"/>
+      <w:szCs w:val="24"/>
+    </w:rPr>
+  </w:style>
+  <w:style w:type="paragraph" w:styleId="Index">
+    <w:name w:val="Index"/>
+    <w:basedOn w:val="Normal"/>
+    <w:qFormat/>
+    <w:pPr>
+      <w:suppressLineNumbers/>
+    </w:pPr>
+    <w:rPr>
+      <w:rFonts w:cs="FreeSans"/>
+    </w:rPr>
+  </w:style>
+  <w:style w:type="paragraph" w:styleId="Rubrik">
+    <w:name w:val="Rubrik"/>
+    <w:basedOn w:val="Normal"/>
+    <w:qFormat/>
+    <w:pPr>
+      <w:keepNext/>
+      <w:spacing w:before="240" w:after="120"/>
+    </w:pPr>
+    <w:rPr>
+      <w:rFonts w:ascii="Liberation Sans" w:hAnsi="Liberation Sans" w:eastAsia="Droid Sans Fallback" w:cs="FreeSans"/>
+      <w:sz w:val="28"/>
+      <w:szCs w:val="28"/>
+    </w:rPr>
+  </w:style>
+  <w:style w:type="paragraph" w:styleId="Brdtext">
+    <w:name w:val="Brödtext"/>
+    <w:basedOn w:val="Normal"/>
+    <w:qFormat/>
+    <w:pPr>
+      <w:spacing w:lineRule="auto" w:line="288" w:before="0" w:after="140"/>
+    </w:pPr>
+    <w:rPr/>
+  </w:style>
+  <w:style w:type="paragraph" w:styleId="Lista">
+    <w:name w:val="Lista"/>
+    <w:basedOn w:val="Brdtext"/>
+    <w:qFormat/>
+    <w:pPr/>
+    <w:rPr>
+      <w:rFonts w:cs="FreeSans"/>
+    </w:rPr>
+  </w:style>
+  <w:style w:type="paragraph" w:styleId="Bildtext">
+    <w:name w:val="Bildtext"/>
+    <w:basedOn w:val="Normal"/>
+    <w:qFormat/>
+    <w:pPr>
+      <w:suppressLineNumbers/>
+      <w:spacing w:before="120" w:after="120"/>
+    </w:pPr>
+    <w:rPr>
+      <w:rFonts w:cs="FreeSans"/>
+      <w:i/>
+      <w:iCs/>
+      <w:sz w:val="24"/>
+      <w:szCs w:val="24"/>
+    </w:rPr>
+  </w:style>
+  <w:style w:type="paragraph" w:styleId="Frteckning">
+    <w:name w:val="Förteckning"/>
+    <w:basedOn w:val="Normal"/>
+    <w:qFormat/>
+    <w:pPr>
+      <w:suppressLineNumbers/>
+    </w:pPr>
+    <w:rPr>
+      <w:rFonts w:cs="FreeSans"/>
+    </w:rPr>
+  </w:style>
+  <w:style w:type="paragraph" w:styleId="NoSpacing">
+    <w:name w:val="No Spacing"/>
+    <w:uiPriority w:val="1"/>
+    <w:qFormat/>
+    <w:rsid w:val="009f474e"/>
+    <w:pPr>
+      <w:widowControl/>
+      <w:suppressAutoHyphens w:val="true"/>
+      <w:bidi w:val="0"/>
+      <w:spacing w:lineRule="auto" w:line="240" w:before="0" w:after="0"/>
+      <w:jc w:val="left"/>
+    </w:pPr>
+    <w:rPr>
+      <w:rFonts w:ascii="Calibri" w:hAnsi="Calibri" w:eastAsia="Calibri" w:cs="" w:asciiTheme="minorHAnsi" w:cstheme="minorBidi" w:eastAsiaTheme="minorHAnsi" w:hAnsiTheme="minorHAnsi"/>
+      <w:color w:val="00000A"/>
+      <w:sz w:val="22"/>
+      <w:szCs w:val="22"/>
+      <w:lang w:val="en-US" w:eastAsia="en-US" w:bidi="ar-SA"/>
+    </w:rPr>
+  </w:style>
+  <w:style w:type="numbering" w:styleId="NoList" w:default="1">
+    <w:name w:val="No List"/>
+    <w:uiPriority w:val="99"/>
     <w:semiHidden/>
     <w:unhideWhenUsed/>
   </w:style>
@@ -763,21 +1042,6 @@
         <w:right w:w="108" w:type="dxa"/>
       </w:tblCellMar>
     </w:tblPr>
-  </w:style>
-  <w:style w:type="numbering" w:default="1" w:styleId="Ingenlista">
-    <w:name w:val="No List"/>
-    <w:uiPriority w:val="99"/>
-    <w:semiHidden/>
-    <w:unhideWhenUsed/>
-  </w:style>
-  <w:style w:type="paragraph" w:styleId="Ingetavstnd">
-    <w:name w:val="No Spacing"/>
-    <w:uiPriority w:val="1"/>
-    <w:qFormat/>
-    <w:rsid w:val="009F474E"/>
-    <w:pPr>
-      <w:spacing w:after="0" w:line="240" w:lineRule="auto"/>
-    </w:pPr>
   </w:style>
 </w:styles>
 </file>

</xml_diff>

<commit_message>
Started on labb 4
</commit_message>
<xml_diff>
--- a/labb3/Rapport_labb3_fredrik-wallstrom.docx
+++ b/labb3/Rapport_labb3_fredrik-wallstrom.docx
@@ -303,11 +303,7 @@
     <w:p>
       <w:pPr>
         <w:pStyle w:val="NoSpacing"/>
-        <w:rPr>
-          <w:sz w:val="24"/>
-          <w:szCs w:val="24"/>
-          <w:lang w:val="sv-SE"/>
-        </w:rPr>
+        <w:rPr/>
       </w:pPr>
       <w:r>
         <w:rPr>
@@ -342,6 +338,37 @@
       </w:pPr>
       <w:r>
         <w:rPr>
+          <w:sz w:val="24"/>
+          <w:szCs w:val="24"/>
+          <w:lang w:val="sv-SE"/>
+        </w:rPr>
+        <w:t>Vi får även passa oss med deliver-crate handlingen eftersom två helikoptrar kan parallellt leverera en varsin låda till en sjuk person, det resulterar i att personen får två lådor fast hen bara behöver en.</w:t>
+      </w:r>
+    </w:p>
+    <w:p>
+      <w:pPr>
+        <w:pStyle w:val="NoSpacing"/>
+        <w:rPr>
+          <w:sz w:val="24"/>
+          <w:szCs w:val="24"/>
+          <w:lang w:val="sv-SE"/>
+        </w:rPr>
+      </w:pPr>
+      <w:r>
+        <w:rPr>
+          <w:sz w:val="24"/>
+          <w:szCs w:val="24"/>
+          <w:lang w:val="sv-SE"/>
+        </w:rPr>
+      </w:r>
+    </w:p>
+    <w:p>
+      <w:pPr>
+        <w:pStyle w:val="NoSpacing"/>
+        <w:rPr/>
+      </w:pPr>
+      <w:r>
+        <w:rPr>
           <w:b/>
           <w:sz w:val="24"/>
           <w:szCs w:val="24"/>
@@ -391,6 +418,267 @@
           <w:lang w:val="sv-SE"/>
         </w:rPr>
         <w:t>Effekten av att sända data blir då att rover inte är free.</w:t>
+      </w:r>
+    </w:p>
+    <w:p>
+      <w:pPr>
+        <w:pStyle w:val="NoSpacing"/>
+        <w:rPr>
+          <w:sz w:val="24"/>
+          <w:szCs w:val="24"/>
+          <w:lang w:val="sv-SE"/>
+        </w:rPr>
+      </w:pPr>
+      <w:r>
+        <w:rPr>
+          <w:sz w:val="24"/>
+          <w:szCs w:val="24"/>
+          <w:lang w:val="sv-SE"/>
+        </w:rPr>
+      </w:r>
+    </w:p>
+    <w:p>
+      <w:pPr>
+        <w:pStyle w:val="NoSpacing"/>
+        <w:rPr/>
+      </w:pPr>
+      <w:r>
+        <w:rPr>
+          <w:b/>
+          <w:sz w:val="24"/>
+          <w:szCs w:val="24"/>
+          <w:u w:val="single"/>
+          <w:lang w:val="sv-SE"/>
+        </w:rPr>
+        <w:t>Labb 3.4</w:t>
+      </w:r>
+    </w:p>
+    <w:p>
+      <w:pPr>
+        <w:pStyle w:val="NoSpacing"/>
+        <w:rPr/>
+      </w:pPr>
+      <w:r>
+        <w:rPr>
+          <w:sz w:val="24"/>
+          <w:szCs w:val="24"/>
+          <w:lang w:val="sv-SE"/>
+        </w:rPr>
+        <w:t xml:space="preserve">ITSAT: </w:t>
+      </w:r>
+    </w:p>
+    <w:p>
+      <w:pPr>
+        <w:pStyle w:val="NoSpacing"/>
+        <w:rPr/>
+      </w:pPr>
+      <w:r>
+        <w:rPr>
+          <w:sz w:val="24"/>
+          <w:szCs w:val="24"/>
+          <w:lang w:val="sv-SE"/>
+        </w:rPr>
+        <w:t xml:space="preserve">Började att köra ett problem med 4 stycken helikoptrar, 4 stycken lådor och 1 sjuk person: </w:t>
+      </w:r>
+      <w:r>
+        <w:rPr>
+          <w:sz w:val="24"/>
+          <w:szCs w:val="24"/>
+          <w:lang w:val="sv-SE"/>
+        </w:rPr>
+        <w:t>Hittade tre lösningar, snabbt, som alla verkar vara rimliga.</w:t>
+      </w:r>
+    </w:p>
+    <w:p>
+      <w:pPr>
+        <w:pStyle w:val="NoSpacing"/>
+        <w:rPr>
+          <w:sz w:val="24"/>
+          <w:szCs w:val="24"/>
+          <w:lang w:val="sv-SE"/>
+        </w:rPr>
+      </w:pPr>
+      <w:r>
+        <w:rPr>
+          <w:sz w:val="24"/>
+          <w:szCs w:val="24"/>
+          <w:lang w:val="sv-SE"/>
+        </w:rPr>
+      </w:r>
+    </w:p>
+    <w:p>
+      <w:pPr>
+        <w:pStyle w:val="NoSpacing"/>
+        <w:rPr/>
+      </w:pPr>
+      <w:r>
+        <w:rPr>
+          <w:sz w:val="24"/>
+          <w:szCs w:val="24"/>
+          <w:lang w:val="sv-SE"/>
+        </w:rPr>
+        <w:t>YAHSP3:</w:t>
+      </w:r>
+    </w:p>
+    <w:p>
+      <w:pPr>
+        <w:pStyle w:val="NoSpacing"/>
+        <w:rPr/>
+      </w:pPr>
+      <w:r>
+        <w:rPr>
+          <w:sz w:val="24"/>
+          <w:szCs w:val="24"/>
+          <w:lang w:val="sv-SE"/>
+        </w:rPr>
+        <w:t>Började att köra ett problem med 4 stycken helikoptrar, 4 stycken lådor och 1 sjuk person: Hittade en lösning, snabbt, som använder sig utav en helikopter, vilket låter optimalt för detta problem.</w:t>
+      </w:r>
+    </w:p>
+    <w:p>
+      <w:pPr>
+        <w:pStyle w:val="NoSpacing"/>
+        <w:rPr>
+          <w:sz w:val="24"/>
+          <w:szCs w:val="24"/>
+          <w:lang w:val="sv-SE"/>
+        </w:rPr>
+      </w:pPr>
+      <w:r>
+        <w:rPr>
+          <w:sz w:val="24"/>
+          <w:szCs w:val="24"/>
+          <w:lang w:val="sv-SE"/>
+        </w:rPr>
+      </w:r>
+    </w:p>
+    <w:p>
+      <w:pPr>
+        <w:pStyle w:val="NoSpacing"/>
+        <w:rPr>
+          <w:sz w:val="24"/>
+          <w:szCs w:val="24"/>
+          <w:lang w:val="sv-SE"/>
+        </w:rPr>
+      </w:pPr>
+      <w:r>
+        <w:rPr>
+          <w:sz w:val="24"/>
+          <w:szCs w:val="24"/>
+          <w:lang w:val="sv-SE"/>
+        </w:rPr>
+      </w:r>
+    </w:p>
+    <w:p>
+      <w:pPr>
+        <w:pStyle w:val="NoSpacing"/>
+        <w:rPr>
+          <w:sz w:val="24"/>
+          <w:szCs w:val="24"/>
+          <w:lang w:val="sv-SE"/>
+        </w:rPr>
+      </w:pPr>
+      <w:r>
+        <w:rPr>
+          <w:sz w:val="24"/>
+          <w:szCs w:val="24"/>
+          <w:lang w:val="sv-SE"/>
+        </w:rPr>
+      </w:r>
+    </w:p>
+    <w:p>
+      <w:pPr>
+        <w:pStyle w:val="NoSpacing"/>
+        <w:rPr/>
+      </w:pPr>
+      <w:r>
+        <w:rPr>
+          <w:sz w:val="24"/>
+          <w:szCs w:val="24"/>
+          <w:lang w:val="sv-SE"/>
+        </w:rPr>
+        <w:t>Temporal Fast Downward:</w:t>
+      </w:r>
+    </w:p>
+    <w:p>
+      <w:pPr>
+        <w:pStyle w:val="NoSpacing"/>
+        <w:rPr/>
+      </w:pPr>
+      <w:r>
+        <w:rPr>
+          <w:sz w:val="24"/>
+          <w:szCs w:val="24"/>
+          <w:lang w:val="sv-SE"/>
+        </w:rPr>
+        <w:t>Började att köra ett problem med 4 stycken helikoptrar, 4 stycken lådor och 1 sjuk person: Hittade en lösning, snabbt, som använder sig utav en helikopter, vilket låter optimalt för detta problem, denna fortsätter att leta efter flera lösningar.</w:t>
+      </w:r>
+    </w:p>
+    <w:p>
+      <w:pPr>
+        <w:pStyle w:val="NoSpacing"/>
+        <w:rPr>
+          <w:sz w:val="24"/>
+          <w:szCs w:val="24"/>
+          <w:lang w:val="sv-SE"/>
+        </w:rPr>
+      </w:pPr>
+      <w:r>
+        <w:rPr>
+          <w:sz w:val="24"/>
+          <w:szCs w:val="24"/>
+          <w:lang w:val="sv-SE"/>
+        </w:rPr>
+      </w:r>
+    </w:p>
+    <w:p>
+      <w:pPr>
+        <w:pStyle w:val="NoSpacing"/>
+        <w:rPr>
+          <w:sz w:val="24"/>
+          <w:szCs w:val="24"/>
+          <w:lang w:val="sv-SE"/>
+        </w:rPr>
+      </w:pPr>
+      <w:r>
+        <w:rPr>
+          <w:sz w:val="24"/>
+          <w:szCs w:val="24"/>
+          <w:lang w:val="sv-SE"/>
+        </w:rPr>
+      </w:r>
+    </w:p>
+    <w:p>
+      <w:pPr>
+        <w:pStyle w:val="NoSpacing"/>
+        <w:rPr>
+          <w:sz w:val="24"/>
+          <w:szCs w:val="24"/>
+          <w:lang w:val="sv-SE"/>
+        </w:rPr>
+      </w:pPr>
+      <w:r>
+        <w:rPr>
+          <w:sz w:val="24"/>
+          <w:szCs w:val="24"/>
+          <w:lang w:val="sv-SE"/>
+        </w:rPr>
+      </w:r>
+    </w:p>
+    <w:p>
+      <w:pPr>
+        <w:pStyle w:val="NoSpacing"/>
+        <w:rPr>
+          <w:sz w:val="24"/>
+          <w:szCs w:val="24"/>
+          <w:lang w:val="sv-SE"/>
+        </w:rPr>
+      </w:pPr>
+      <w:r>
+        <w:rPr>
+          <w:sz w:val="24"/>
+          <w:szCs w:val="24"/>
+          <w:lang w:val="sv-SE"/>
+        </w:rPr>
       </w:r>
     </w:p>
     <w:p>

</xml_diff>

<commit_message>
Started on labb 3 dot 4 I mean of course
</commit_message>
<xml_diff>
--- a/labb3/Rapport_labb3_fredrik-wallstrom.docx
+++ b/labb3/Rapport_labb3_fredrik-wallstrom.docx
@@ -478,15 +478,20 @@
           <w:szCs w:val="24"/>
           <w:lang w:val="sv-SE"/>
         </w:rPr>
-        <w:t xml:space="preserve">Började att köra ett problem med 4 stycken helikoptrar, 4 stycken lådor och 1 sjuk person: </w:t>
-      </w:r>
-      <w:r>
-        <w:rPr>
-          <w:sz w:val="24"/>
-          <w:szCs w:val="24"/>
-          <w:lang w:val="sv-SE"/>
-        </w:rPr>
-        <w:t>Hittade tre lösningar, snabbt, som alla verkar vara rimliga.</w:t>
+        <w:t>Började att köra ett problem med 4 stycken helikoptrar, 4 stycken lådor och 1 sjuk person: Hittade tre lösningar, snabbt, som alla verkar vara rimliga.</w:t>
+      </w:r>
+    </w:p>
+    <w:p>
+      <w:pPr>
+        <w:pStyle w:val="NoSpacing"/>
+        <w:rPr>
+          <w:sz w:val="24"/>
+          <w:szCs w:val="24"/>
+          <w:lang w:val="sv-SE"/>
+        </w:rPr>
+      </w:pPr>
+      <w:r>
+        <w:rPr/>
       </w:r>
     </w:p>
     <w:p>

</xml_diff>

<commit_message>
Think labb 3 is completely done
</commit_message>
<xml_diff>
--- a/labb3/Rapport_labb3_fredrik-wallstrom.docx
+++ b/labb3/Rapport_labb3_fredrik-wallstrom.docx
@@ -440,6 +440,193 @@
     <w:p>
       <w:pPr>
         <w:pStyle w:val="NoSpacing"/>
+        <w:rPr>
+          <w:sz w:val="24"/>
+          <w:szCs w:val="24"/>
+          <w:lang w:val="sv-SE"/>
+        </w:rPr>
+      </w:pPr>
+      <w:r>
+        <w:rPr>
+          <w:sz w:val="24"/>
+          <w:szCs w:val="24"/>
+          <w:lang w:val="sv-SE"/>
+        </w:rPr>
+      </w:r>
+    </w:p>
+    <w:p>
+      <w:pPr>
+        <w:pStyle w:val="NoSpacing"/>
+        <w:rPr>
+          <w:sz w:val="24"/>
+          <w:szCs w:val="24"/>
+          <w:lang w:val="sv-SE"/>
+        </w:rPr>
+      </w:pPr>
+      <w:r>
+        <w:rPr>
+          <w:sz w:val="24"/>
+          <w:szCs w:val="24"/>
+          <w:lang w:val="sv-SE"/>
+        </w:rPr>
+      </w:r>
+    </w:p>
+    <w:p>
+      <w:pPr>
+        <w:pStyle w:val="NoSpacing"/>
+        <w:rPr>
+          <w:sz w:val="24"/>
+          <w:szCs w:val="24"/>
+          <w:lang w:val="sv-SE"/>
+        </w:rPr>
+      </w:pPr>
+      <w:r>
+        <w:rPr>
+          <w:sz w:val="24"/>
+          <w:szCs w:val="24"/>
+          <w:lang w:val="sv-SE"/>
+        </w:rPr>
+      </w:r>
+    </w:p>
+    <w:p>
+      <w:pPr>
+        <w:pStyle w:val="NoSpacing"/>
+        <w:rPr>
+          <w:sz w:val="24"/>
+          <w:szCs w:val="24"/>
+          <w:lang w:val="sv-SE"/>
+        </w:rPr>
+      </w:pPr>
+      <w:r>
+        <w:rPr>
+          <w:sz w:val="24"/>
+          <w:szCs w:val="24"/>
+          <w:lang w:val="sv-SE"/>
+        </w:rPr>
+      </w:r>
+    </w:p>
+    <w:p>
+      <w:pPr>
+        <w:pStyle w:val="NoSpacing"/>
+        <w:rPr>
+          <w:sz w:val="24"/>
+          <w:szCs w:val="24"/>
+          <w:lang w:val="sv-SE"/>
+        </w:rPr>
+      </w:pPr>
+      <w:r>
+        <w:rPr>
+          <w:sz w:val="24"/>
+          <w:szCs w:val="24"/>
+          <w:lang w:val="sv-SE"/>
+        </w:rPr>
+      </w:r>
+    </w:p>
+    <w:p>
+      <w:pPr>
+        <w:pStyle w:val="NoSpacing"/>
+        <w:rPr>
+          <w:sz w:val="24"/>
+          <w:szCs w:val="24"/>
+          <w:lang w:val="sv-SE"/>
+        </w:rPr>
+      </w:pPr>
+      <w:r>
+        <w:rPr>
+          <w:sz w:val="24"/>
+          <w:szCs w:val="24"/>
+          <w:lang w:val="sv-SE"/>
+        </w:rPr>
+      </w:r>
+    </w:p>
+    <w:p>
+      <w:pPr>
+        <w:pStyle w:val="NoSpacing"/>
+        <w:rPr>
+          <w:sz w:val="24"/>
+          <w:szCs w:val="24"/>
+          <w:lang w:val="sv-SE"/>
+        </w:rPr>
+      </w:pPr>
+      <w:r>
+        <w:rPr>
+          <w:sz w:val="24"/>
+          <w:szCs w:val="24"/>
+          <w:lang w:val="sv-SE"/>
+        </w:rPr>
+      </w:r>
+    </w:p>
+    <w:p>
+      <w:pPr>
+        <w:pStyle w:val="NoSpacing"/>
+        <w:rPr>
+          <w:sz w:val="24"/>
+          <w:szCs w:val="24"/>
+          <w:lang w:val="sv-SE"/>
+        </w:rPr>
+      </w:pPr>
+      <w:r>
+        <w:rPr>
+          <w:sz w:val="24"/>
+          <w:szCs w:val="24"/>
+          <w:lang w:val="sv-SE"/>
+        </w:rPr>
+      </w:r>
+    </w:p>
+    <w:p>
+      <w:pPr>
+        <w:pStyle w:val="NoSpacing"/>
+        <w:rPr>
+          <w:sz w:val="24"/>
+          <w:szCs w:val="24"/>
+          <w:lang w:val="sv-SE"/>
+        </w:rPr>
+      </w:pPr>
+      <w:r>
+        <w:rPr>
+          <w:sz w:val="24"/>
+          <w:szCs w:val="24"/>
+          <w:lang w:val="sv-SE"/>
+        </w:rPr>
+      </w:r>
+    </w:p>
+    <w:p>
+      <w:pPr>
+        <w:pStyle w:val="NoSpacing"/>
+        <w:rPr>
+          <w:sz w:val="24"/>
+          <w:szCs w:val="24"/>
+          <w:lang w:val="sv-SE"/>
+        </w:rPr>
+      </w:pPr>
+      <w:r>
+        <w:rPr>
+          <w:sz w:val="24"/>
+          <w:szCs w:val="24"/>
+          <w:lang w:val="sv-SE"/>
+        </w:rPr>
+      </w:r>
+    </w:p>
+    <w:p>
+      <w:pPr>
+        <w:pStyle w:val="NoSpacing"/>
+        <w:rPr>
+          <w:sz w:val="24"/>
+          <w:szCs w:val="24"/>
+          <w:lang w:val="sv-SE"/>
+        </w:rPr>
+      </w:pPr>
+      <w:r>
+        <w:rPr>
+          <w:sz w:val="24"/>
+          <w:szCs w:val="24"/>
+          <w:lang w:val="sv-SE"/>
+        </w:rPr>
+      </w:r>
+    </w:p>
+    <w:p>
+      <w:pPr>
+        <w:pStyle w:val="NoSpacing"/>
         <w:rPr/>
       </w:pPr>
       <w:r>
@@ -484,14 +671,107 @@
     <w:p>
       <w:pPr>
         <w:pStyle w:val="NoSpacing"/>
-        <w:rPr>
-          <w:sz w:val="24"/>
-          <w:szCs w:val="24"/>
-          <w:lang w:val="sv-SE"/>
-        </w:rPr>
-      </w:pPr>
-      <w:r>
-        <w:rPr/>
+        <w:rPr/>
+      </w:pPr>
+      <w:r>
+        <w:rPr>
+          <w:sz w:val="24"/>
+          <w:szCs w:val="24"/>
+          <w:lang w:val="sv-SE"/>
+        </w:rPr>
+        <w:t>Körde sedan ett problem med 4 stycken helikoptrar, 4 stycken lådor och 4 stycken sjuka personer: Hittade två stycken lösningar, snabbt, dessa är inte optimala, helikoptrarna flyger lite hur dom vill, dock inget som bryter mot parallellitets-vilkoren.</w:t>
+      </w:r>
+    </w:p>
+    <w:p>
+      <w:pPr>
+        <w:pStyle w:val="NoSpacing"/>
+        <w:rPr/>
+      </w:pPr>
+      <w:r>
+        <w:rPr>
+          <w:sz w:val="24"/>
+          <w:szCs w:val="24"/>
+          <w:lang w:val="sv-SE"/>
+        </w:rPr>
+        <w:t xml:space="preserve">Körde sedan ett problem med 4 stycken helikoptrar, </w:t>
+      </w:r>
+      <w:r>
+        <w:rPr>
+          <w:sz w:val="24"/>
+          <w:szCs w:val="24"/>
+          <w:lang w:val="sv-SE"/>
+        </w:rPr>
+        <w:t>25</w:t>
+      </w:r>
+      <w:r>
+        <w:rPr>
+          <w:sz w:val="24"/>
+          <w:szCs w:val="24"/>
+          <w:lang w:val="sv-SE"/>
+        </w:rPr>
+        <w:t xml:space="preserve"> stycken lådor och 4 stycken sjuka personer: Hittade </w:t>
+      </w:r>
+      <w:r>
+        <w:rPr>
+          <w:sz w:val="24"/>
+          <w:szCs w:val="24"/>
+          <w:lang w:val="sv-SE"/>
+        </w:rPr>
+        <w:t>tre</w:t>
+      </w:r>
+      <w:r>
+        <w:rPr>
+          <w:sz w:val="24"/>
+          <w:szCs w:val="24"/>
+          <w:lang w:val="sv-SE"/>
+        </w:rPr>
+        <w:t xml:space="preserve"> stycken lösningar, snabbt, dessa är inte optimala, helikoptrarna flyger lite hur dom vill, dock inget som bryter mot parallellitets-vilkoren.</w:t>
+      </w:r>
+    </w:p>
+    <w:p>
+      <w:pPr>
+        <w:pStyle w:val="NoSpacing"/>
+        <w:rPr/>
+      </w:pPr>
+      <w:r>
+        <w:rPr>
+          <w:sz w:val="24"/>
+          <w:szCs w:val="24"/>
+          <w:lang w:val="sv-SE"/>
+        </w:rPr>
+        <w:t xml:space="preserve">Körde sedan ett problem med </w:t>
+      </w:r>
+      <w:r>
+        <w:rPr>
+          <w:sz w:val="24"/>
+          <w:szCs w:val="24"/>
+          <w:lang w:val="sv-SE"/>
+        </w:rPr>
+        <w:t>20</w:t>
+      </w:r>
+      <w:r>
+        <w:rPr>
+          <w:sz w:val="24"/>
+          <w:szCs w:val="24"/>
+          <w:lang w:val="sv-SE"/>
+        </w:rPr>
+        <w:t xml:space="preserve"> stycken helikoptrar, 4 stycken lådor och 4 stycken sjuka personer: Hittade </w:t>
+      </w:r>
+      <w:r>
+        <w:rPr>
+          <w:sz w:val="24"/>
+          <w:szCs w:val="24"/>
+          <w:lang w:val="sv-SE"/>
+        </w:rPr>
+        <w:t>tre</w:t>
+      </w:r>
+      <w:r>
+        <w:rPr>
+          <w:sz w:val="24"/>
+          <w:szCs w:val="24"/>
+          <w:lang w:val="sv-SE"/>
+        </w:rPr>
+        <w:t xml:space="preserve"> stycken lösningar, snabbt, dessa är inte optimala, helikoptrarna flyger lite hur dom vill, dock inget som bryter mot parallellitets-vilkoren.</w:t>
       </w:r>
     </w:p>
     <w:p>
@@ -542,35 +822,157 @@
     <w:p>
       <w:pPr>
         <w:pStyle w:val="NoSpacing"/>
-        <w:rPr>
-          <w:sz w:val="24"/>
-          <w:szCs w:val="24"/>
-          <w:lang w:val="sv-SE"/>
-        </w:rPr>
-      </w:pPr>
-      <w:r>
-        <w:rPr>
-          <w:sz w:val="24"/>
-          <w:szCs w:val="24"/>
-          <w:lang w:val="sv-SE"/>
-        </w:rPr>
-      </w:r>
-    </w:p>
-    <w:p>
-      <w:pPr>
-        <w:pStyle w:val="NoSpacing"/>
-        <w:rPr>
-          <w:sz w:val="24"/>
-          <w:szCs w:val="24"/>
-          <w:lang w:val="sv-SE"/>
-        </w:rPr>
-      </w:pPr>
-      <w:r>
-        <w:rPr>
-          <w:sz w:val="24"/>
-          <w:szCs w:val="24"/>
-          <w:lang w:val="sv-SE"/>
-        </w:rPr>
+        <w:rPr/>
+      </w:pPr>
+      <w:r>
+        <w:rPr>
+          <w:sz w:val="24"/>
+          <w:szCs w:val="24"/>
+          <w:lang w:val="sv-SE"/>
+        </w:rPr>
+        <w:t xml:space="preserve">Körde sedan ett problem med 4 stycken helikoptrar, 4 stycken lådor och 4 stycken sjuka personer: Hittade en lösning, snabbt, den är inte optimal, även här flyger helikoptrarna hur dom vill, bryter dock inte mot parallellitets-vilkoren. Fortsatte sedan att leta i 25 sekunder, hittade ingen mer lösning. </w:t>
+      </w:r>
+    </w:p>
+    <w:p>
+      <w:pPr>
+        <w:pStyle w:val="NoSpacing"/>
+        <w:rPr/>
+      </w:pPr>
+      <w:r>
+        <w:rPr>
+          <w:sz w:val="24"/>
+          <w:szCs w:val="24"/>
+          <w:lang w:val="sv-SE"/>
+        </w:rPr>
+        <w:t xml:space="preserve">Körde sedan ett problem med 4 stycken helikoptrar, </w:t>
+      </w:r>
+      <w:r>
+        <w:rPr>
+          <w:sz w:val="24"/>
+          <w:szCs w:val="24"/>
+          <w:lang w:val="sv-SE"/>
+        </w:rPr>
+        <w:t>25</w:t>
+      </w:r>
+      <w:r>
+        <w:rPr>
+          <w:sz w:val="24"/>
+          <w:szCs w:val="24"/>
+          <w:lang w:val="sv-SE"/>
+        </w:rPr>
+        <w:t xml:space="preserve"> stycken lådor och 4 stycken sjuka personer: Hittade </w:t>
+      </w:r>
+      <w:r>
+        <w:rPr>
+          <w:sz w:val="24"/>
+          <w:szCs w:val="24"/>
+          <w:lang w:val="sv-SE"/>
+        </w:rPr>
+        <w:t>en lösning,</w:t>
+      </w:r>
+      <w:r>
+        <w:rPr>
+          <w:sz w:val="24"/>
+          <w:szCs w:val="24"/>
+          <w:lang w:val="sv-SE"/>
+        </w:rPr>
+        <w:t xml:space="preserve"> snabbt, </w:t>
+      </w:r>
+      <w:r>
+        <w:rPr>
+          <w:sz w:val="24"/>
+          <w:szCs w:val="24"/>
+          <w:lang w:val="sv-SE"/>
+        </w:rPr>
+        <w:t>denna</w:t>
+      </w:r>
+      <w:r>
+        <w:rPr>
+          <w:sz w:val="24"/>
+          <w:szCs w:val="24"/>
+          <w:lang w:val="sv-SE"/>
+        </w:rPr>
+        <w:t xml:space="preserve"> är inte optimala, helikoptrarna flyger lite hur dom vill, dock inget som bryter mot parallellitets-vilkoren.</w:t>
+      </w:r>
+    </w:p>
+    <w:p>
+      <w:pPr>
+        <w:pStyle w:val="NoSpacing"/>
+        <w:rPr/>
+      </w:pPr>
+      <w:bookmarkStart w:id="2" w:name="__DdeLink__38_641007663"/>
+      <w:r>
+        <w:rPr>
+          <w:sz w:val="24"/>
+          <w:szCs w:val="24"/>
+          <w:lang w:val="sv-SE"/>
+        </w:rPr>
+        <w:t xml:space="preserve">Körde sedan ett problem med </w:t>
+      </w:r>
+      <w:r>
+        <w:rPr>
+          <w:sz w:val="24"/>
+          <w:szCs w:val="24"/>
+          <w:lang w:val="sv-SE"/>
+        </w:rPr>
+        <w:t>20</w:t>
+      </w:r>
+      <w:r>
+        <w:rPr>
+          <w:sz w:val="24"/>
+          <w:szCs w:val="24"/>
+          <w:lang w:val="sv-SE"/>
+        </w:rPr>
+        <w:t xml:space="preserve"> stycken helikoptrar, 4 stycken lådor och 4 stycken sjuka personer: Hittade </w:t>
+      </w:r>
+      <w:r>
+        <w:rPr>
+          <w:sz w:val="24"/>
+          <w:szCs w:val="24"/>
+          <w:lang w:val="sv-SE"/>
+        </w:rPr>
+        <w:t>en</w:t>
+      </w:r>
+      <w:r>
+        <w:rPr>
+          <w:sz w:val="24"/>
+          <w:szCs w:val="24"/>
+          <w:lang w:val="sv-SE"/>
+        </w:rPr>
+        <w:t xml:space="preserve"> </w:t>
+      </w:r>
+      <w:r>
+        <w:rPr>
+          <w:sz w:val="24"/>
+          <w:szCs w:val="24"/>
+          <w:lang w:val="sv-SE"/>
+        </w:rPr>
+        <w:t>lösning</w:t>
+      </w:r>
+      <w:r>
+        <w:rPr>
+          <w:sz w:val="24"/>
+          <w:szCs w:val="24"/>
+          <w:lang w:val="sv-SE"/>
+        </w:rPr>
+        <w:t xml:space="preserve">, snabbt, </w:t>
+      </w:r>
+      <w:r>
+        <w:rPr>
+          <w:sz w:val="24"/>
+          <w:szCs w:val="24"/>
+          <w:lang w:val="sv-SE"/>
+        </w:rPr>
+        <w:t>den</w:t>
+      </w:r>
+      <w:bookmarkEnd w:id="2"/>
+      <w:r>
+        <w:rPr>
+          <w:sz w:val="24"/>
+          <w:szCs w:val="24"/>
+          <w:lang w:val="sv-SE"/>
+        </w:rPr>
+        <w:t xml:space="preserve"> är inte optimala, helikoptrarna flyger lite hur dom vill, dock inget som bryter mot parallellitets-vilkoren.</w:t>
       </w:r>
     </w:p>
     <w:p>
@@ -621,18 +1023,245 @@
     <w:p>
       <w:pPr>
         <w:pStyle w:val="NoSpacing"/>
-        <w:rPr>
-          <w:sz w:val="24"/>
-          <w:szCs w:val="24"/>
-          <w:lang w:val="sv-SE"/>
-        </w:rPr>
-      </w:pPr>
-      <w:r>
-        <w:rPr>
-          <w:sz w:val="24"/>
-          <w:szCs w:val="24"/>
-          <w:lang w:val="sv-SE"/>
-        </w:rPr>
+        <w:rPr/>
+      </w:pPr>
+      <w:r>
+        <w:rPr>
+          <w:sz w:val="24"/>
+          <w:szCs w:val="24"/>
+          <w:lang w:val="sv-SE"/>
+        </w:rPr>
+        <w:t>Körde sedan ett problem med 4 stycken helikoptrar, 4 stycken lådor och 4 stycken sjuka personer: Hittade två lösningar, snabbt, dessa är inte optimala, även här flyger helikoptrarna hur dom vill, bryter dock inte mot parallellitets-vilkoren. Fortsatte sedan att leta ganska lång tid, jag avbröt.</w:t>
+      </w:r>
+    </w:p>
+    <w:p>
+      <w:pPr>
+        <w:pStyle w:val="NoSpacing"/>
+        <w:rPr/>
+      </w:pPr>
+      <w:r>
+        <w:rPr>
+          <w:sz w:val="24"/>
+          <w:szCs w:val="24"/>
+          <w:lang w:val="sv-SE"/>
+        </w:rPr>
+        <w:t xml:space="preserve">Körde sedan ett problem med 4 stycken helikoptrar, </w:t>
+      </w:r>
+      <w:r>
+        <w:rPr>
+          <w:sz w:val="24"/>
+          <w:szCs w:val="24"/>
+          <w:lang w:val="sv-SE"/>
+        </w:rPr>
+        <w:t>25</w:t>
+      </w:r>
+      <w:r>
+        <w:rPr>
+          <w:sz w:val="24"/>
+          <w:szCs w:val="24"/>
+          <w:lang w:val="sv-SE"/>
+        </w:rPr>
+        <w:t xml:space="preserve"> stycken lådor och 4 stycken sjuka personer: Hittade </w:t>
+      </w:r>
+      <w:r>
+        <w:rPr>
+          <w:sz w:val="24"/>
+          <w:szCs w:val="24"/>
+          <w:lang w:val="sv-SE"/>
+        </w:rPr>
+        <w:t>en lösning,</w:t>
+      </w:r>
+      <w:r>
+        <w:rPr>
+          <w:sz w:val="24"/>
+          <w:szCs w:val="24"/>
+          <w:lang w:val="sv-SE"/>
+        </w:rPr>
+        <w:t xml:space="preserve"> snabbt, </w:t>
+      </w:r>
+      <w:r>
+        <w:rPr>
+          <w:sz w:val="24"/>
+          <w:szCs w:val="24"/>
+          <w:lang w:val="sv-SE"/>
+        </w:rPr>
+        <w:t>denna</w:t>
+      </w:r>
+      <w:r>
+        <w:rPr>
+          <w:sz w:val="24"/>
+          <w:szCs w:val="24"/>
+          <w:lang w:val="sv-SE"/>
+        </w:rPr>
+        <w:t xml:space="preserve"> är inte optimala, helikoptrarna flyger lite hur dom vill, dock inget som bryter mot parallellitets-vilkoren.</w:t>
+      </w:r>
+    </w:p>
+    <w:p>
+      <w:pPr>
+        <w:pStyle w:val="NoSpacing"/>
+        <w:rPr/>
+      </w:pPr>
+      <w:r>
+        <w:rPr>
+          <w:sz w:val="24"/>
+          <w:szCs w:val="24"/>
+          <w:lang w:val="sv-SE"/>
+        </w:rPr>
+        <w:t xml:space="preserve">Körde sedan ett problem med </w:t>
+      </w:r>
+      <w:r>
+        <w:rPr>
+          <w:sz w:val="24"/>
+          <w:szCs w:val="24"/>
+          <w:lang w:val="sv-SE"/>
+        </w:rPr>
+        <w:t>20</w:t>
+      </w:r>
+      <w:r>
+        <w:rPr>
+          <w:sz w:val="24"/>
+          <w:szCs w:val="24"/>
+          <w:lang w:val="sv-SE"/>
+        </w:rPr>
+        <w:t xml:space="preserve"> stycken helikoptrar, 4 stycken lådor och 4 stycken sjuka personer: </w:t>
+      </w:r>
+      <w:r>
+        <w:rPr>
+          <w:sz w:val="24"/>
+          <w:szCs w:val="24"/>
+          <w:lang w:val="sv-SE"/>
+        </w:rPr>
+        <w:t>Klarar ej av detta, förstår ej varför. Testade att sänka till 5 stycken helikoptrar, klarar inte det heller, klarar dock när jag har 4 stycken helikoptrar.</w:t>
+      </w:r>
+    </w:p>
+    <w:p>
+      <w:pPr>
+        <w:pStyle w:val="NoSpacing"/>
+        <w:rPr>
+          <w:sz w:val="24"/>
+          <w:szCs w:val="24"/>
+          <w:lang w:val="sv-SE"/>
+        </w:rPr>
+      </w:pPr>
+      <w:r>
+        <w:rPr/>
+      </w:r>
+    </w:p>
+    <w:p>
+      <w:pPr>
+        <w:pStyle w:val="NoSpacing"/>
+        <w:rPr/>
+      </w:pPr>
+      <w:r>
+        <w:rPr>
+          <w:sz w:val="24"/>
+          <w:szCs w:val="24"/>
+          <w:lang w:val="sv-SE"/>
+        </w:rPr>
+        <w:t>S</w:t>
+      </w:r>
+      <w:r>
+        <w:rPr>
+          <w:sz w:val="24"/>
+          <w:szCs w:val="24"/>
+          <w:lang w:val="sv-SE"/>
+        </w:rPr>
+        <w:t>lutsats:</w:t>
+      </w:r>
+    </w:p>
+    <w:p>
+      <w:pPr>
+        <w:pStyle w:val="NoSpacing"/>
+        <w:rPr/>
+      </w:pPr>
+      <w:r>
+        <w:rPr>
+          <w:sz w:val="24"/>
+          <w:szCs w:val="24"/>
+          <w:lang w:val="sv-SE"/>
+        </w:rPr>
+        <w:t>Ingen av dessa tre tempo-sat planerare ger optimala eller bra lösningar, helikoptrarna flyger hur dom vill.</w:t>
+      </w:r>
+    </w:p>
+    <w:p>
+      <w:pPr>
+        <w:pStyle w:val="NoSpacing"/>
+        <w:rPr/>
+      </w:pPr>
+      <w:r>
+        <w:rPr>
+          <w:sz w:val="24"/>
+          <w:szCs w:val="24"/>
+          <w:lang w:val="sv-SE"/>
+        </w:rPr>
+        <w:t xml:space="preserve">Att öka antalet lådor </w:t>
+      </w:r>
+      <w:r>
+        <w:rPr>
+          <w:sz w:val="24"/>
+          <w:szCs w:val="24"/>
+          <w:lang w:val="sv-SE"/>
+        </w:rPr>
+        <w:t>i</w:t>
+      </w:r>
+      <w:r>
+        <w:rPr>
+          <w:sz w:val="24"/>
+          <w:szCs w:val="24"/>
+          <w:lang w:val="sv-SE"/>
+        </w:rPr>
+        <w:t xml:space="preserve"> problemen spelar inte så stor roll för prestandan hos planerarna, det går ungefär lika fort att hitta en lösning oberoende på hur många lådor det finns.</w:t>
+      </w:r>
+    </w:p>
+    <w:p>
+      <w:pPr>
+        <w:pStyle w:val="NoSpacing"/>
+        <w:rPr/>
+      </w:pPr>
+      <w:r>
+        <w:rPr>
+          <w:sz w:val="24"/>
+          <w:szCs w:val="24"/>
+          <w:lang w:val="sv-SE"/>
+        </w:rPr>
+        <w:t xml:space="preserve">Att öka antalet helikoptrar </w:t>
+      </w:r>
+      <w:r>
+        <w:rPr>
+          <w:sz w:val="24"/>
+          <w:szCs w:val="24"/>
+          <w:lang w:val="sv-SE"/>
+        </w:rPr>
+        <w:t>i</w:t>
+      </w:r>
+      <w:r>
+        <w:rPr>
+          <w:sz w:val="24"/>
+          <w:szCs w:val="24"/>
+          <w:lang w:val="sv-SE"/>
+        </w:rPr>
+        <w:t xml:space="preserve"> problemen </w:t>
+      </w:r>
+      <w:r>
+        <w:rPr>
+          <w:sz w:val="24"/>
+          <w:szCs w:val="24"/>
+          <w:lang w:val="sv-SE"/>
+        </w:rPr>
+        <w:t>har inte heller så stor påverkan på prestandan, däremot tar det längre tid att komma till mål tillståndet (goal state) eftersom vi nu har flera helikoptrar som bara flyger omrking utan att dela ut några lådor. Detta på grund av att planerarna inte är optimala.</w:t>
+      </w:r>
+    </w:p>
+    <w:p>
+      <w:pPr>
+        <w:pStyle w:val="NoSpacing"/>
+        <w:rPr>
+          <w:sz w:val="24"/>
+          <w:szCs w:val="24"/>
+          <w:lang w:val="sv-SE"/>
+        </w:rPr>
+      </w:pPr>
+      <w:r>
+        <w:rPr/>
       </w:r>
     </w:p>
     <w:p>

</xml_diff>